<commit_message>
Updates to some docx files
</commit_message>
<xml_diff>
--- a/DriverAssumptions/Special_Studies/Kozicka_et_al_2022_and_Enahoro_et_al_2023/Notes on datafiles.docx
+++ b/DriverAssumptions/Special_Studies/Kozicka_et_al_2022_and_Enahoro_et_al_2023/Notes on datafiles.docx
@@ -1,46 +1,109 @@
 
 <file path=word/document.xml><?xml version="1.0" encoding="utf-8"?>
-<w:document xmlns:wpc="http://schemas.microsoft.com/office/word/2010/wordprocessingCanvas" xmlns:cx="http://schemas.microsoft.com/office/drawing/2014/chartex" xmlns:cx1="http://schemas.microsoft.com/office/drawing/2015/9/8/chartex" xmlns:cx2="http://schemas.microsoft.com/office/drawing/2015/10/21/chartex" xmlns:cx3="http://schemas.microsoft.com/office/drawing/2016/5/9/chartex" xmlns:cx4="http://schemas.microsoft.com/office/drawing/2016/5/10/chartex" xmlns:cx5="http://schemas.microsoft.com/office/drawing/2016/5/11/chartex" xmlns:cx6="http://schemas.microsoft.com/office/drawing/2016/5/12/chartex" xmlns:cx7="http://schemas.microsoft.com/office/drawing/2016/5/13/chartex" xmlns:cx8="http://schemas.microsoft.com/office/drawing/2016/5/14/chartex" xmlns:mc="http://schemas.openxmlformats.org/markup-compatibility/2006" xmlns:aink="http://schemas.microsoft.com/office/drawing/2016/ink" xmlns:am3d="http://schemas.microsoft.com/office/drawing/2017/model3d" xmlns:o="urn:schemas-microsoft-com:office:office" xmlns:r="http://schemas.openxmlformats.org/officeDocument/2006/relationships" xmlns:m="http://schemas.openxmlformats.org/officeDocument/2006/math" xmlns:v="urn:schemas-microsoft-com:vml" xmlns:wp14="http://schemas.microsoft.com/office/word/2010/wordprocessingDrawing" xmlns:wp="http://schemas.openxmlformats.org/drawingml/2006/wordprocessingDrawing" xmlns:w10="urn:schemas-microsoft-com:office:word" xmlns:w="http://schemas.openxmlformats.org/wordprocessingml/2006/main" xmlns:w14="http://schemas.microsoft.com/office/word/2010/wordml" xmlns:w15="http://schemas.microsoft.com/office/word/2012/wordml" xmlns:w16cex="http://schemas.microsoft.com/office/word/2018/wordml/cex" xmlns:w16cid="http://schemas.microsoft.com/office/word/2016/wordml/cid" xmlns:w16="http://schemas.microsoft.com/office/word/2018/wordml" xmlns:w16sdtdh="http://schemas.microsoft.com/office/word/2020/wordml/sdtdatahash" xmlns:w16se="http://schemas.microsoft.com/office/word/2015/wordml/symex" xmlns:wpg="http://schemas.microsoft.com/office/word/2010/wordprocessingGroup" xmlns:wpi="http://schemas.microsoft.com/office/word/2010/wordprocessingInk" xmlns:wne="http://schemas.microsoft.com/office/word/2006/wordml" xmlns:wps="http://schemas.microsoft.com/office/word/2010/wordprocessingShape" mc:Ignorable="w14 w15 w16se w16cid w16 w16cex w16sdtdh wp14">
+<w:document xmlns:wpc="http://schemas.microsoft.com/office/word/2010/wordprocessingCanvas" xmlns:cx="http://schemas.microsoft.com/office/drawing/2014/chartex" xmlns:cx1="http://schemas.microsoft.com/office/drawing/2015/9/8/chartex" xmlns:cx2="http://schemas.microsoft.com/office/drawing/2015/10/21/chartex" xmlns:cx3="http://schemas.microsoft.com/office/drawing/2016/5/9/chartex" xmlns:cx4="http://schemas.microsoft.com/office/drawing/2016/5/10/chartex" xmlns:cx5="http://schemas.microsoft.com/office/drawing/2016/5/11/chartex" xmlns:cx6="http://schemas.microsoft.com/office/drawing/2016/5/12/chartex" xmlns:cx7="http://schemas.microsoft.com/office/drawing/2016/5/13/chartex" xmlns:cx8="http://schemas.microsoft.com/office/drawing/2016/5/14/chartex" xmlns:mc="http://schemas.openxmlformats.org/markup-compatibility/2006" xmlns:aink="http://schemas.microsoft.com/office/drawing/2016/ink" xmlns:am3d="http://schemas.microsoft.com/office/drawing/2017/model3d" xmlns:o="urn:schemas-microsoft-com:office:office" xmlns:oel="http://schemas.microsoft.com/office/2019/extlst" xmlns:r="http://schemas.openxmlformats.org/officeDocument/2006/relationships" xmlns:m="http://schemas.openxmlformats.org/officeDocument/2006/math" xmlns:v="urn:schemas-microsoft-com:vml" xmlns:wp14="http://schemas.microsoft.com/office/word/2010/wordprocessingDrawing" xmlns:wp="http://schemas.openxmlformats.org/drawingml/2006/wordprocessingDrawing" xmlns:w10="urn:schemas-microsoft-com:office:word" xmlns:w="http://schemas.openxmlformats.org/wordprocessingml/2006/main" xmlns:w14="http://schemas.microsoft.com/office/word/2010/wordml" xmlns:w15="http://schemas.microsoft.com/office/word/2012/wordml" xmlns:w16cex="http://schemas.microsoft.com/office/word/2018/wordml/cex" xmlns:w16cid="http://schemas.microsoft.com/office/word/2016/wordml/cid" xmlns:w16="http://schemas.microsoft.com/office/word/2018/wordml" xmlns:w16sdtdh="http://schemas.microsoft.com/office/word/2020/wordml/sdtdatahash" xmlns:w16se="http://schemas.microsoft.com/office/word/2015/wordml/symex" xmlns:wpg="http://schemas.microsoft.com/office/word/2010/wordprocessingGroup" xmlns:wpi="http://schemas.microsoft.com/office/word/2010/wordprocessingInk" xmlns:wne="http://schemas.microsoft.com/office/word/2006/wordml" xmlns:wps="http://schemas.microsoft.com/office/word/2010/wordprocessingShape" mc:Ignorable="w14 w15 w16se w16cid w16 w16cex w16sdtdh wp14">
   <w:body>
     <w:p>
       <w:r>
-        <w:rPr/>
         <w:t>These are the n</w:t>
       </w:r>
       <w:r>
-        <w:rPr/>
         <w:t xml:space="preserve">otes on datafiles for Papers from the CGIAR research program on Policies, Institutions and </w:t>
       </w:r>
       <w:r>
-        <w:rPr/>
         <w:t>Livelihoods (PIM) meeting food demand for “</w:t>
       </w:r>
       <w:r>
         <w:rPr>
-          <w:b w:val="1"/>
-          <w:bCs w:val="1"/>
+          <w:b/>
+          <w:bCs/>
         </w:rPr>
         <w:t>Animal-Based Foods</w:t>
       </w:r>
       <w:r>
-        <w:rPr/>
         <w:t>” project</w:t>
       </w:r>
       <w:r>
-        <w:rPr/>
         <w:t xml:space="preserve">. </w:t>
       </w:r>
       <w:r>
-        <w:rPr/>
         <w:t xml:space="preserve">The </w:t>
       </w:r>
       <w:r>
-        <w:rPr/>
         <w:t>associated papers</w:t>
       </w:r>
       <w:r>
-        <w:rPr/>
         <w:t>:</w:t>
+      </w:r>
+    </w:p>
+    <w:p>
+      <w:pPr>
+        <w:pStyle w:val="ListParagraph"/>
+        <w:numPr>
+          <w:ilvl w:val="0"/>
+          <w:numId w:val="1"/>
+        </w:numPr>
+      </w:pPr>
+      <w:r>
+        <w:t>Kozicka et al., 202</w:t>
+      </w:r>
+      <w:r>
+        <w:t>2</w:t>
+      </w:r>
+      <w:r>
+        <w:t xml:space="preserve"> </w:t>
+      </w:r>
+      <w:bookmarkStart w:id="0" w:name="_Hlk80345611"/>
+      <w:r>
+        <w:t>[</w:t>
+      </w:r>
+      <w:r>
+        <w:t>https://doi.org/10.1007/s11625-021-01082-y</w:t>
+      </w:r>
+      <w:r>
+        <w:t>]</w:t>
+      </w:r>
+      <w:bookmarkEnd w:id="0"/>
+      <w:r>
+        <w:t xml:space="preserve"> </w:t>
+      </w:r>
+    </w:p>
+    <w:p>
+      <w:pPr>
+        <w:pStyle w:val="ListParagraph"/>
+        <w:numPr>
+          <w:ilvl w:val="0"/>
+          <w:numId w:val="1"/>
+        </w:numPr>
+      </w:pPr>
+      <w:r>
+        <w:t>Enahoro et al., 202</w:t>
+      </w:r>
+      <w:r>
+        <w:t>3</w:t>
+      </w:r>
+      <w:r>
+        <w:t xml:space="preserve"> </w:t>
+      </w:r>
+      <w:r>
+        <w:t>[</w:t>
+      </w:r>
+      <w:r>
+        <w:t>https://doi.org/10.1007/s10113-023-02038-x</w:t>
+      </w:r>
+      <w:r>
+        <w:t>]</w:t>
+      </w:r>
+      <w:r>
+        <w:t xml:space="preserve"> </w:t>
+      </w:r>
+    </w:p>
+    <w:p/>
+    <w:p>
+      <w:r>
+        <w:t xml:space="preserve">DATAFILE </w:t>
+      </w:r>
+      <w:r>
+        <w:t>CONTENTS</w:t>
       </w:r>
     </w:p>
     <w:p>
@@ -50,22 +113,25 @@
           <w:ilvl w:val="0"/>
           <w:numId w:val="2"/>
         </w:numPr>
-        <w:rPr/>
-      </w:pPr>
-      <w:r>
-        <w:rPr/>
-        <w:t>Kozicka et al., 2021</w:t>
-      </w:r>
-      <w:r>
-        <w:rPr/>
-        <w:t xml:space="preserve"> </w:t>
-      </w:r>
-      <w:bookmarkStart w:name="_Hlk80345611" w:id="0"/>
-      <w:r>
-        <w:rPr/>
-        <w:t>[permanent link here]</w:t>
-      </w:r>
-      <w:bookmarkEnd w:id="0"/>
+      </w:pPr>
+      <w:r>
+        <w:t>Supplementary Information</w:t>
+      </w:r>
+      <w:r>
+        <w:t xml:space="preserve"> - </w:t>
+      </w:r>
+      <w:r>
+        <w:t>Text, equations and figures d</w:t>
+      </w:r>
+      <w:r>
+        <w:t>escri</w:t>
+      </w:r>
+      <w:r>
+        <w:t xml:space="preserve">bing </w:t>
+      </w:r>
+      <w:r>
+        <w:t>the three models IMPACT, MESH and CLEANED-R</w:t>
+      </w:r>
     </w:p>
     <w:p>
       <w:pPr>
@@ -74,36 +140,20 @@
           <w:ilvl w:val="0"/>
           <w:numId w:val="2"/>
         </w:numPr>
-        <w:rPr/>
       </w:pPr>
       <w:proofErr w:type="spellStart"/>
       <w:r>
-        <w:rPr/>
-        <w:t>Enahoro</w:t>
+        <w:t>Enahoro_Figure</w:t>
       </w:r>
       <w:proofErr w:type="spellEnd"/>
       <w:r>
-        <w:rPr/>
-        <w:t xml:space="preserve"> et al., 2021</w:t>
-      </w:r>
-      <w:r>
-        <w:rPr/>
-        <w:t xml:space="preserve"> </w:t>
-      </w:r>
-      <w:r>
-        <w:rPr/>
-        <w:t>[permanent link here]</w:t>
-      </w:r>
-    </w:p>
-    <w:p/>
-    <w:p>
-      <w:r>
-        <w:rPr/>
-        <w:t xml:space="preserve">DATAFILE </w:t>
-      </w:r>
-      <w:r>
-        <w:rPr/>
-        <w:t>CONTENTS</w:t>
+        <w:t xml:space="preserve"> 1</w:t>
+      </w:r>
+      <w:r>
+        <w:t xml:space="preserve"> - </w:t>
+      </w:r>
+      <w:r>
+        <w:t>Simple figure, no further files required</w:t>
       </w:r>
     </w:p>
     <w:p>
@@ -111,33 +161,22 @@
         <w:pStyle w:val="ListParagraph"/>
         <w:numPr>
           <w:ilvl w:val="0"/>
-          <w:numId w:val="1"/>
+          <w:numId w:val="2"/>
         </w:numPr>
-        <w:rPr/>
-      </w:pPr>
-      <w:r>
-        <w:rPr/>
-        <w:t>Supplementary Information</w:t>
-      </w:r>
-      <w:r>
-        <w:rPr/>
-        <w:t xml:space="preserve"> - </w:t>
-      </w:r>
-      <w:r>
-        <w:rPr/>
-        <w:t>Text, equations and figures d</w:t>
-      </w:r>
-      <w:r>
-        <w:rPr/>
-        <w:t>escri</w:t>
-      </w:r>
-      <w:r>
-        <w:rPr/>
-        <w:t xml:space="preserve">bing </w:t>
-      </w:r>
-      <w:r>
-        <w:rPr/>
-        <w:t>the three models IMPACT, MESH and CLEANED-R</w:t>
+      </w:pPr>
+      <w:proofErr w:type="spellStart"/>
+      <w:r>
+        <w:t>Enahoro_Figure</w:t>
+      </w:r>
+      <w:proofErr w:type="spellEnd"/>
+      <w:r>
+        <w:t xml:space="preserve"> 2 - </w:t>
+      </w:r>
+      <w:r>
+        <w:t>Simple figure, no further files re</w:t>
+      </w:r>
+      <w:r>
+        <w:t>quired</w:t>
       </w:r>
     </w:p>
     <w:p>
@@ -145,31 +184,37 @@
         <w:pStyle w:val="ListParagraph"/>
         <w:numPr>
           <w:ilvl w:val="0"/>
-          <w:numId w:val="1"/>
+          <w:numId w:val="2"/>
         </w:numPr>
-        <w:rPr/>
+        <w:spacing w:after="0"/>
       </w:pPr>
       <w:proofErr w:type="spellStart"/>
       <w:r>
-        <w:rPr/>
         <w:t>Enahoro_Figure</w:t>
       </w:r>
       <w:proofErr w:type="spellEnd"/>
       <w:r>
-        <w:rPr/>
-        <w:t xml:space="preserve"> 1</w:t>
-      </w:r>
-      <w:r>
-        <w:rPr/>
-        <w:t xml:space="preserve"> - </w:t>
-      </w:r>
-      <w:r>
-        <w:rPr/>
-        <w:t xml:space="preserve">Simple </w:t>
-      </w:r>
-      <w:r>
-        <w:rPr/>
-        <w:t>figure, no further files required</w:t>
+        <w:t xml:space="preserve"> 3 – </w:t>
+      </w:r>
+      <w:proofErr w:type="spellStart"/>
+      <w:r>
+        <w:t>tif</w:t>
+      </w:r>
+      <w:proofErr w:type="spellEnd"/>
+      <w:r>
+        <w:t xml:space="preserve"> (</w:t>
+      </w:r>
+      <w:r>
+        <w:t xml:space="preserve">MESH </w:t>
+      </w:r>
+      <w:r>
+        <w:t>Data&gt;</w:t>
+      </w:r>
+      <w:r>
+        <w:t xml:space="preserve"> outputs</w:t>
+      </w:r>
+      <w:r>
+        <w:t>)</w:t>
       </w:r>
     </w:p>
     <w:p>
@@ -177,31 +222,54 @@
         <w:pStyle w:val="ListParagraph"/>
         <w:numPr>
           <w:ilvl w:val="0"/>
-          <w:numId w:val="1"/>
+          <w:numId w:val="2"/>
         </w:numPr>
-        <w:rPr/>
       </w:pPr>
       <w:proofErr w:type="spellStart"/>
       <w:r>
-        <w:rPr/>
-        <w:t>Enahoro_Figure</w:t>
+        <w:t>Enahoro_Table</w:t>
       </w:r>
       <w:proofErr w:type="spellEnd"/>
       <w:r>
-        <w:rPr/>
-        <w:t xml:space="preserve"> 2 - </w:t>
-      </w:r>
-      <w:r>
-        <w:rPr/>
-        <w:t xml:space="preserve">Simple </w:t>
-      </w:r>
-      <w:r>
-        <w:rPr/>
-        <w:t>figure, no further files re</w:t>
-      </w:r>
-      <w:r>
-        <w:rPr/>
-        <w:t>quired</w:t>
+        <w:t xml:space="preserve"> </w:t>
+      </w:r>
+      <w:r>
+        <w:t>1</w:t>
+      </w:r>
+      <w:r>
+        <w:t xml:space="preserve">- </w:t>
+      </w:r>
+      <w:r>
+        <w:t>Excel File (</w:t>
+      </w:r>
+      <w:r>
+        <w:t>IMPACT</w:t>
+      </w:r>
+      <w:r>
+        <w:t xml:space="preserve"> Data&gt;</w:t>
+      </w:r>
+      <w:proofErr w:type="spellStart"/>
+      <w:r>
+        <w:t>IMPACT_</w:t>
+      </w:r>
+      <w:r>
+        <w:t>input</w:t>
+      </w:r>
+      <w:proofErr w:type="spellEnd"/>
+      <w:r>
+        <w:t xml:space="preserve"> </w:t>
+      </w:r>
+      <w:r>
+        <w:t>parameters</w:t>
+      </w:r>
+      <w:r>
+        <w:t>_Tanzania</w:t>
+      </w:r>
+      <w:r>
+        <w:t>.xlsx</w:t>
+      </w:r>
+      <w:r>
+        <w:t xml:space="preserve">) </w:t>
       </w:r>
     </w:p>
     <w:p>
@@ -209,48 +277,62 @@
         <w:pStyle w:val="ListParagraph"/>
         <w:numPr>
           <w:ilvl w:val="0"/>
-          <w:numId w:val="1"/>
+          <w:numId w:val="2"/>
         </w:numPr>
-        <w:bidi w:val="0"/>
-        <w:spacing w:before="0" w:beforeAutospacing="off" w:after="0" w:afterAutospacing="off" w:line="259" w:lineRule="auto"/>
-        <w:ind w:left="720" w:right="0" w:hanging="360"/>
-        <w:jc w:val="left"/>
-        <w:rPr/>
       </w:pPr>
       <w:proofErr w:type="spellStart"/>
       <w:r>
-        <w:rPr/>
-        <w:t>Enahoro_Figure</w:t>
+        <w:t>Enahoro</w:t>
+      </w:r>
+      <w:r>
+        <w:t>_</w:t>
+      </w:r>
+      <w:r>
+        <w:t>Table</w:t>
       </w:r>
       <w:proofErr w:type="spellEnd"/>
       <w:r>
-        <w:rPr/>
-        <w:t xml:space="preserve"> 3 – </w:t>
+        <w:t xml:space="preserve"> </w:t>
+      </w:r>
+      <w:r>
+        <w:t>2</w:t>
+      </w:r>
+      <w:r>
+        <w:t xml:space="preserve">- </w:t>
+      </w:r>
+      <w:r>
+        <w:t>Excel File (</w:t>
       </w:r>
       <w:proofErr w:type="spellStart"/>
       <w:r>
-        <w:rPr/>
-        <w:t>tif</w:t>
+        <w:t>IMPACT</w:t>
+      </w:r>
+      <w:r>
+        <w:t>_</w:t>
+      </w:r>
+      <w:r>
+        <w:t>Data</w:t>
       </w:r>
       <w:proofErr w:type="spellEnd"/>
       <w:r>
-        <w:rPr/>
-        <w:t xml:space="preserve"> (</w:t>
-      </w:r>
-      <w:r>
-        <w:rPr/>
-        <w:t xml:space="preserve">MESH </w:t>
-      </w:r>
-      <w:r>
-        <w:rPr/>
-        <w:t>Data&gt;</w:t>
-      </w:r>
-      <w:r>
-        <w:rPr/>
-        <w:t xml:space="preserve"> outputs</w:t>
-      </w:r>
-      <w:r>
-        <w:rPr/>
+        <w:t>&gt;</w:t>
+      </w:r>
+      <w:r>
+        <w:t>IMPACT_</w:t>
+      </w:r>
+      <w:r>
+        <w:t>model_</w:t>
+      </w:r>
+      <w:r>
+        <w:t>results</w:t>
+      </w:r>
+      <w:r>
+        <w:t>_Tanzania</w:t>
+      </w:r>
+      <w:r>
+        <w:t>.xlsx</w:t>
+      </w:r>
+      <w:r>
         <w:t>)</w:t>
       </w:r>
     </w:p>
@@ -259,67 +341,33 @@
         <w:pStyle w:val="ListParagraph"/>
         <w:numPr>
           <w:ilvl w:val="0"/>
-          <w:numId w:val="1"/>
+          <w:numId w:val="2"/>
         </w:numPr>
-        <w:rPr/>
       </w:pPr>
       <w:proofErr w:type="spellStart"/>
       <w:r>
-        <w:rPr/>
         <w:t>Enahoro_Table</w:t>
       </w:r>
       <w:proofErr w:type="spellEnd"/>
       <w:r>
-        <w:rPr/>
-        <w:t xml:space="preserve"> </w:t>
-      </w:r>
-      <w:r>
-        <w:rPr/>
-        <w:t>1</w:t>
-      </w:r>
-      <w:r>
-        <w:rPr/>
-        <w:t xml:space="preserve">- </w:t>
-      </w:r>
-      <w:r>
-        <w:rPr/>
-        <w:t>Excel File (</w:t>
-      </w:r>
-      <w:r>
-        <w:rPr/>
-        <w:t>IMPACT</w:t>
-      </w:r>
-      <w:r>
-        <w:rPr/>
-        <w:t xml:space="preserve"> Data&gt;</w:t>
-      </w:r>
-      <w:r>
-        <w:rPr/>
-        <w:t>IMPACT_</w:t>
-      </w:r>
-      <w:r>
-        <w:rPr/>
-        <w:t>input</w:t>
-      </w:r>
-      <w:r>
-        <w:rPr/>
-        <w:t xml:space="preserve"> </w:t>
-      </w:r>
-      <w:r>
-        <w:rPr/>
-        <w:t>parameters</w:t>
-      </w:r>
-      <w:r>
-        <w:rPr/>
-        <w:t>_Tanzania</w:t>
-      </w:r>
-      <w:r>
-        <w:rPr/>
-        <w:t>.xlsx</w:t>
-      </w:r>
-      <w:r>
-        <w:rPr/>
-        <w:t xml:space="preserve">) </w:t>
+        <w:t xml:space="preserve"> 3- </w:t>
+      </w:r>
+      <w:r>
+        <w:t>R</w:t>
+      </w:r>
+      <w:r>
+        <w:t xml:space="preserve"> (CLEANED-R Data&gt; </w:t>
+      </w:r>
+      <w:r>
+        <w:t>3-cleaned&gt;</w:t>
+      </w:r>
+      <w:proofErr w:type="spellStart"/>
+      <w:r>
+        <w:t>luc.r</w:t>
+      </w:r>
+      <w:proofErr w:type="spellEnd"/>
+      <w:r>
+        <w:t>)</w:t>
       </w:r>
     </w:p>
     <w:p>
@@ -327,71 +375,32 @@
         <w:pStyle w:val="ListParagraph"/>
         <w:numPr>
           <w:ilvl w:val="0"/>
-          <w:numId w:val="1"/>
+          <w:numId w:val="2"/>
         </w:numPr>
-        <w:rPr/>
-      </w:pPr>
-      <w:proofErr w:type="spellStart"/>
-      <w:r>
-        <w:rPr/>
-        <w:t>Enahoro</w:t>
-      </w:r>
-      <w:r>
-        <w:rPr/>
-        <w:t>_</w:t>
-      </w:r>
-      <w:r>
-        <w:rPr/>
-        <w:t>Table</w:t>
-      </w:r>
-      <w:proofErr w:type="spellEnd"/>
-      <w:r>
-        <w:rPr/>
+      </w:pPr>
+      <w:r>
+        <w:t>CLEANED-R Data</w:t>
+      </w:r>
+      <w:r>
+        <w:t xml:space="preserve">, </w:t>
+      </w:r>
+      <w:r>
+        <w:t>R code files</w:t>
+      </w:r>
+      <w:r>
         <w:t xml:space="preserve"> </w:t>
       </w:r>
       <w:r>
-        <w:rPr/>
-        <w:t>2</w:t>
-      </w:r>
-      <w:r>
-        <w:rPr/>
-        <w:t xml:space="preserve">- </w:t>
-      </w:r>
-      <w:r>
-        <w:rPr/>
-        <w:t>Excel File (IMPACT</w:t>
-      </w:r>
-      <w:r>
-        <w:rPr/>
-        <w:t>_</w:t>
-      </w:r>
-      <w:r>
-        <w:rPr/>
-        <w:t>Data&gt;</w:t>
-      </w:r>
-      <w:r>
-        <w:rPr/>
-        <w:t>IMPACT_</w:t>
-      </w:r>
-      <w:r>
-        <w:rPr/>
-        <w:t>model_</w:t>
-      </w:r>
-      <w:r>
-        <w:rPr/>
-        <w:t>results</w:t>
-      </w:r>
-      <w:r>
-        <w:rPr/>
-        <w:t>_Tanzania</w:t>
-      </w:r>
-      <w:r>
-        <w:rPr/>
-        <w:t>.xlsx</w:t>
-      </w:r>
-      <w:r>
-        <w:rPr/>
-        <w:t>)</w:t>
+        <w:t>&gt;</w:t>
+      </w:r>
+      <w:r>
+        <w:t xml:space="preserve"> </w:t>
+      </w:r>
+      <w:r>
+        <w:t>Input data, output data</w:t>
+      </w:r>
+      <w:r>
+        <w:t xml:space="preserve"> </w:t>
       </w:r>
     </w:p>
     <w:p>
@@ -399,216 +408,75 @@
         <w:pStyle w:val="ListParagraph"/>
         <w:numPr>
           <w:ilvl w:val="0"/>
-          <w:numId w:val="1"/>
+          <w:numId w:val="2"/>
         </w:numPr>
-        <w:rPr/>
-      </w:pPr>
+        <w:rPr>
+          <w:rFonts w:ascii="Calibri" w:eastAsia="Calibri" w:hAnsi="Calibri" w:cs="Calibri"/>
+          <w:color w:val="000000" w:themeColor="text1"/>
+        </w:rPr>
+      </w:pPr>
+      <w:r>
+        <w:t>MESH</w:t>
+      </w:r>
+      <w:r>
+        <w:t>-R</w:t>
+      </w:r>
+      <w:r>
+        <w:t xml:space="preserve"> Data</w:t>
+      </w:r>
+      <w:r>
+        <w:t xml:space="preserve">, </w:t>
+      </w:r>
       <w:proofErr w:type="spellStart"/>
       <w:r>
-        <w:rPr/>
-        <w:t>Enahoro_Table</w:t>
+        <w:t>tif</w:t>
       </w:r>
       <w:proofErr w:type="spellEnd"/>
       <w:r>
-        <w:rPr/>
-        <w:t xml:space="preserve"> 3- </w:t>
-      </w:r>
-      <w:r>
-        <w:rPr/>
-        <w:t>R</w:t>
-      </w:r>
-      <w:r>
-        <w:rPr/>
-        <w:t xml:space="preserve"> (CLEANED-R Data&gt; </w:t>
-      </w:r>
-      <w:r>
-        <w:rPr/>
-        <w:t>3-cleaned&gt;</w:t>
-      </w:r>
-      <w:r>
-        <w:rPr/>
-        <w:t>luc.r</w:t>
-      </w:r>
-      <w:r>
-        <w:rPr/>
-        <w:t>)</w:t>
+        <w:t xml:space="preserve"> </w:t>
+      </w:r>
+      <w:r>
+        <w:t>&gt;</w:t>
+      </w:r>
+      <w:r>
+        <w:t xml:space="preserve"> </w:t>
+      </w:r>
+      <w:r>
+        <w:rPr>
+          <w:rFonts w:ascii="Calibri" w:eastAsia="Calibri" w:hAnsi="Calibri" w:cs="Calibri"/>
+          <w:color w:val="000000" w:themeColor="text1"/>
+        </w:rPr>
+        <w:t xml:space="preserve">Input data, output data, </w:t>
+      </w:r>
+      <w:r>
+        <w:rPr>
+          <w:rFonts w:ascii="Calibri" w:eastAsia="Calibri" w:hAnsi="Calibri" w:cs="Calibri"/>
+          <w:color w:val="000000" w:themeColor="text1"/>
+        </w:rPr>
+        <w:t xml:space="preserve">notes &amp; </w:t>
+      </w:r>
+      <w:r>
+        <w:rPr>
+          <w:rFonts w:ascii="Calibri" w:eastAsia="Calibri" w:hAnsi="Calibri" w:cs="Calibri"/>
+          <w:color w:val="000000" w:themeColor="text1"/>
+        </w:rPr>
+        <w:t>references</w:t>
+      </w:r>
+      <w:r>
+        <w:rPr>
+          <w:rFonts w:ascii="Calibri" w:eastAsia="Calibri" w:hAnsi="Calibri" w:cs="Calibri"/>
+          <w:color w:val="000000" w:themeColor="text1"/>
+        </w:rPr>
+        <w:t xml:space="preserve"> (Excel)</w:t>
       </w:r>
     </w:p>
     <w:p>
-      <w:pPr>
-        <w:pStyle w:val="ListParagraph"/>
-        <w:numPr>
-          <w:ilvl w:val="0"/>
-          <w:numId w:val="1"/>
-        </w:numPr>
-        <w:rPr/>
-      </w:pPr>
-      <w:r>
-        <w:rPr/>
-        <w:t>CLEANED-R Data</w:t>
-      </w:r>
-      <w:r>
-        <w:rPr/>
-        <w:t xml:space="preserve">, </w:t>
-      </w:r>
-      <w:r>
-        <w:rPr/>
-        <w:t>R code files</w:t>
-      </w:r>
-      <w:r>
-        <w:rPr/>
-        <w:t xml:space="preserve"> </w:t>
-      </w:r>
-      <w:r>
-        <w:rPr/>
-        <w:t>&gt;</w:t>
-      </w:r>
-      <w:r>
-        <w:rPr/>
-        <w:t xml:space="preserve"> </w:t>
-      </w:r>
-      <w:r>
-        <w:rPr/>
-        <w:t>Input data, output data</w:t>
-      </w:r>
-      <w:r>
-        <w:rPr/>
-        <w:t xml:space="preserve"> </w:t>
-      </w:r>
-    </w:p>
-    <w:p>
-      <w:pPr>
-        <w:pStyle w:val="ListParagraph"/>
-        <w:numPr>
-          <w:ilvl w:val="0"/>
-          <w:numId w:val="1"/>
-        </w:numPr>
-        <w:rPr>
-          <w:rFonts w:ascii="Calibri" w:hAnsi="Calibri" w:eastAsia="Calibri" w:cs="Calibri"/>
-          <w:b w:val="0"/>
-          <w:bCs w:val="0"/>
-          <w:i w:val="0"/>
-          <w:iCs w:val="0"/>
-          <w:caps w:val="0"/>
-          <w:smallCaps w:val="0"/>
-          <w:noProof w:val="0"/>
-          <w:color w:val="000000" w:themeColor="text1" w:themeTint="FF" w:themeShade="FF"/>
-          <w:sz w:val="22"/>
-          <w:szCs w:val="22"/>
-          <w:lang w:val="en-US"/>
-        </w:rPr>
-      </w:pPr>
-      <w:r>
-        <w:rPr/>
-        <w:t>MESH</w:t>
-      </w:r>
-      <w:r>
-        <w:rPr/>
-        <w:t>-R</w:t>
-      </w:r>
-      <w:r>
-        <w:rPr/>
-        <w:t xml:space="preserve"> Data</w:t>
-      </w:r>
-      <w:r>
-        <w:rPr/>
-        <w:t xml:space="preserve">, </w:t>
-      </w:r>
-      <w:proofErr w:type="spellStart"/>
-      <w:r>
-        <w:rPr/>
-        <w:t>tif</w:t>
-      </w:r>
-      <w:proofErr w:type="spellEnd"/>
-      <w:r>
-        <w:rPr/>
-        <w:t xml:space="preserve"> </w:t>
-      </w:r>
-      <w:r>
-        <w:rPr/>
-        <w:t>&gt;</w:t>
-      </w:r>
-      <w:r>
-        <w:rPr/>
-        <w:t xml:space="preserve"> </w:t>
-      </w:r>
-      <w:r>
-        <w:rPr>
-          <w:rFonts w:ascii="Calibri" w:hAnsi="Calibri" w:eastAsia="Calibri" w:cs="Calibri"/>
-          <w:b w:val="0"/>
-          <w:bCs w:val="0"/>
-          <w:i w:val="0"/>
-          <w:iCs w:val="0"/>
-          <w:caps w:val="0"/>
-          <w:smallCaps w:val="0"/>
-          <w:noProof w:val="0"/>
-          <w:color w:val="000000" w:themeColor="text1" w:themeTint="FF" w:themeShade="FF"/>
-          <w:sz w:val="22"/>
-          <w:szCs w:val="22"/>
-          <w:lang w:val="en-US"/>
-        </w:rPr>
-        <w:t xml:space="preserve">Input data, output data, </w:t>
-      </w:r>
-      <w:r>
-        <w:rPr>
-          <w:rFonts w:ascii="Calibri" w:hAnsi="Calibri" w:eastAsia="Calibri" w:cs="Calibri"/>
-          <w:b w:val="0"/>
-          <w:bCs w:val="0"/>
-          <w:i w:val="0"/>
-          <w:iCs w:val="0"/>
-          <w:caps w:val="0"/>
-          <w:smallCaps w:val="0"/>
-          <w:noProof w:val="0"/>
-          <w:color w:val="000000" w:themeColor="text1" w:themeTint="FF" w:themeShade="FF"/>
-          <w:sz w:val="22"/>
-          <w:szCs w:val="22"/>
-          <w:lang w:val="en-US"/>
-        </w:rPr>
-        <w:t xml:space="preserve">notes &amp; </w:t>
-      </w:r>
-      <w:r>
-        <w:rPr>
-          <w:rFonts w:ascii="Calibri" w:hAnsi="Calibri" w:eastAsia="Calibri" w:cs="Calibri"/>
-          <w:b w:val="0"/>
-          <w:bCs w:val="0"/>
-          <w:i w:val="0"/>
-          <w:iCs w:val="0"/>
-          <w:caps w:val="0"/>
-          <w:smallCaps w:val="0"/>
-          <w:noProof w:val="0"/>
-          <w:color w:val="000000" w:themeColor="text1" w:themeTint="FF" w:themeShade="FF"/>
-          <w:sz w:val="22"/>
-          <w:szCs w:val="22"/>
-          <w:lang w:val="en-US"/>
-        </w:rPr>
-        <w:t>references</w:t>
-      </w:r>
-      <w:r>
-        <w:rPr>
-          <w:rFonts w:ascii="Calibri" w:hAnsi="Calibri" w:eastAsia="Calibri" w:cs="Calibri"/>
-          <w:b w:val="0"/>
-          <w:bCs w:val="0"/>
-          <w:i w:val="0"/>
-          <w:iCs w:val="0"/>
-          <w:caps w:val="0"/>
-          <w:smallCaps w:val="0"/>
-          <w:noProof w:val="0"/>
-          <w:color w:val="000000" w:themeColor="text1" w:themeTint="FF" w:themeShade="FF"/>
-          <w:sz w:val="22"/>
-          <w:szCs w:val="22"/>
-          <w:lang w:val="en-US"/>
-        </w:rPr>
-        <w:t xml:space="preserve"> (Excel)</w:t>
-      </w:r>
-    </w:p>
-    <w:p>
-      <w:r>
-        <w:rPr/>
+      <w:r>
         <w:t xml:space="preserve"> </w:t>
       </w:r>
     </w:p>
     <w:sectPr>
-      <w:pgSz w:w="12240" w:h="15840" w:orient="portrait"/>
+      <w:pgSz w:w="12240" w:h="15840"/>
       <w:pgMar w:top="1440" w:right="1440" w:bottom="1440" w:left="1440" w:header="720" w:footer="720" w:gutter="0"/>
       <w:cols w:space="720"/>
       <w:docGrid w:linePitch="360"/>
@@ -618,10 +486,12 @@
 </file>
 
 <file path=word/numbering.xml><?xml version="1.0" encoding="utf-8"?>
-<w:numbering xmlns:wpc="http://schemas.microsoft.com/office/word/2010/wordprocessingCanvas" xmlns:cx="http://schemas.microsoft.com/office/drawing/2014/chartex" xmlns:cx1="http://schemas.microsoft.com/office/drawing/2015/9/8/chartex" xmlns:cx2="http://schemas.microsoft.com/office/drawing/2015/10/21/chartex" xmlns:cx3="http://schemas.microsoft.com/office/drawing/2016/5/9/chartex" xmlns:cx4="http://schemas.microsoft.com/office/drawing/2016/5/10/chartex" xmlns:cx5="http://schemas.microsoft.com/office/drawing/2016/5/11/chartex" xmlns:cx6="http://schemas.microsoft.com/office/drawing/2016/5/12/chartex" xmlns:cx7="http://schemas.microsoft.com/office/drawing/2016/5/13/chartex" xmlns:cx8="http://schemas.microsoft.com/office/drawing/2016/5/14/chartex" xmlns:mc="http://schemas.openxmlformats.org/markup-compatibility/2006" xmlns:aink="http://schemas.microsoft.com/office/drawing/2016/ink" xmlns:am3d="http://schemas.microsoft.com/office/drawing/2017/model3d" xmlns:o="urn:schemas-microsoft-com:office:office" xmlns:r="http://schemas.openxmlformats.org/officeDocument/2006/relationships" xmlns:m="http://schemas.openxmlformats.org/officeDocument/2006/math" xmlns:v="urn:schemas-microsoft-com:vml" xmlns:wp14="http://schemas.microsoft.com/office/word/2010/wordprocessingDrawing" xmlns:wp="http://schemas.openxmlformats.org/drawingml/2006/wordprocessingDrawing" xmlns:w10="urn:schemas-microsoft-com:office:word" xmlns:w="http://schemas.openxmlformats.org/wordprocessingml/2006/main" xmlns:w14="http://schemas.microsoft.com/office/word/2010/wordml" xmlns:w15="http://schemas.microsoft.com/office/word/2012/wordml" xmlns:w16cex="http://schemas.microsoft.com/office/word/2018/wordml/cex" xmlns:w16cid="http://schemas.microsoft.com/office/word/2016/wordml/cid" xmlns:w16="http://schemas.microsoft.com/office/word/2018/wordml" xmlns:w16sdtdh="http://schemas.microsoft.com/office/word/2020/wordml/sdtdatahash" xmlns:w16se="http://schemas.microsoft.com/office/word/2015/wordml/symex" xmlns:wpg="http://schemas.microsoft.com/office/word/2010/wordprocessingGroup" xmlns:wpi="http://schemas.microsoft.com/office/word/2010/wordprocessingInk" xmlns:wne="http://schemas.microsoft.com/office/word/2006/wordml" xmlns:wps="http://schemas.microsoft.com/office/word/2010/wordprocessingShape" mc:Ignorable="w14 w15 w16se w16cid w16 w16cex w16sdtdh wp14">
-  <w:abstractNum xmlns:w="http://schemas.openxmlformats.org/wordprocessingml/2006/main" w:abstractNumId="1">
-    <w:multiLevelType xmlns:w="http://schemas.openxmlformats.org/wordprocessingml/2006/main" w:val="hybridMultilevel"/>
-    <w:lvl xmlns:w="http://schemas.openxmlformats.org/wordprocessingml/2006/main" w:ilvl="0">
+<w:numbering xmlns:wpc="http://schemas.microsoft.com/office/word/2010/wordprocessingCanvas" xmlns:cx="http://schemas.microsoft.com/office/drawing/2014/chartex" xmlns:cx1="http://schemas.microsoft.com/office/drawing/2015/9/8/chartex" xmlns:cx2="http://schemas.microsoft.com/office/drawing/2015/10/21/chartex" xmlns:cx3="http://schemas.microsoft.com/office/drawing/2016/5/9/chartex" xmlns:cx4="http://schemas.microsoft.com/office/drawing/2016/5/10/chartex" xmlns:cx5="http://schemas.microsoft.com/office/drawing/2016/5/11/chartex" xmlns:cx6="http://schemas.microsoft.com/office/drawing/2016/5/12/chartex" xmlns:cx7="http://schemas.microsoft.com/office/drawing/2016/5/13/chartex" xmlns:cx8="http://schemas.microsoft.com/office/drawing/2016/5/14/chartex" xmlns:mc="http://schemas.openxmlformats.org/markup-compatibility/2006" xmlns:aink="http://schemas.microsoft.com/office/drawing/2016/ink" xmlns:am3d="http://schemas.microsoft.com/office/drawing/2017/model3d" xmlns:o="urn:schemas-microsoft-com:office:office" xmlns:oel="http://schemas.microsoft.com/office/2019/extlst" xmlns:r="http://schemas.openxmlformats.org/officeDocument/2006/relationships" xmlns:m="http://schemas.openxmlformats.org/officeDocument/2006/math" xmlns:v="urn:schemas-microsoft-com:vml" xmlns:wp14="http://schemas.microsoft.com/office/word/2010/wordprocessingDrawing" xmlns:wp="http://schemas.openxmlformats.org/drawingml/2006/wordprocessingDrawing" xmlns:w10="urn:schemas-microsoft-com:office:word" xmlns:w="http://schemas.openxmlformats.org/wordprocessingml/2006/main" xmlns:w14="http://schemas.microsoft.com/office/word/2010/wordml" xmlns:w15="http://schemas.microsoft.com/office/word/2012/wordml" xmlns:w16cex="http://schemas.microsoft.com/office/word/2018/wordml/cex" xmlns:w16cid="http://schemas.microsoft.com/office/word/2016/wordml/cid" xmlns:w16="http://schemas.microsoft.com/office/word/2018/wordml" xmlns:w16sdtdh="http://schemas.microsoft.com/office/word/2020/wordml/sdtdatahash" xmlns:w16se="http://schemas.microsoft.com/office/word/2015/wordml/symex" xmlns:wpg="http://schemas.microsoft.com/office/word/2010/wordprocessingGroup" xmlns:wpi="http://schemas.microsoft.com/office/word/2010/wordprocessingInk" xmlns:wne="http://schemas.microsoft.com/office/word/2006/wordml" xmlns:wps="http://schemas.microsoft.com/office/word/2010/wordprocessingShape" mc:Ignorable="w14 w15 w16se w16cid w16 w16cex w16sdtdh wp14">
+  <w:abstractNum w:abstractNumId="0" w15:restartNumberingAfterBreak="0">
+    <w:nsid w:val="40EC679A"/>
+    <w:multiLevelType w:val="hybridMultilevel"/>
+    <w:tmpl w:val="B7C6A766"/>
+    <w:lvl w:ilvl="0" w:tplc="91CA5AE6">
       <w:start w:val="1"/>
       <w:numFmt w:val="decimal"/>
       <w:lvlText w:val="%1."/>
@@ -630,7 +500,7 @@
         <w:ind w:left="720" w:hanging="360"/>
       </w:pPr>
     </w:lvl>
-    <w:lvl xmlns:w="http://schemas.openxmlformats.org/wordprocessingml/2006/main" w:ilvl="1">
+    <w:lvl w:ilvl="1" w:tplc="7E68DAA0">
       <w:start w:val="1"/>
       <w:numFmt w:val="lowerLetter"/>
       <w:lvlText w:val="%2."/>
@@ -639,7 +509,7 @@
         <w:ind w:left="1440" w:hanging="360"/>
       </w:pPr>
     </w:lvl>
-    <w:lvl xmlns:w="http://schemas.openxmlformats.org/wordprocessingml/2006/main" w:ilvl="2">
+    <w:lvl w:ilvl="2" w:tplc="D2243032">
       <w:start w:val="1"/>
       <w:numFmt w:val="lowerRoman"/>
       <w:lvlText w:val="%3."/>
@@ -648,7 +518,7 @@
         <w:ind w:left="2160" w:hanging="180"/>
       </w:pPr>
     </w:lvl>
-    <w:lvl xmlns:w="http://schemas.openxmlformats.org/wordprocessingml/2006/main" w:ilvl="3">
+    <w:lvl w:ilvl="3" w:tplc="611497C8">
       <w:start w:val="1"/>
       <w:numFmt w:val="decimal"/>
       <w:lvlText w:val="%4."/>
@@ -657,7 +527,7 @@
         <w:ind w:left="2880" w:hanging="360"/>
       </w:pPr>
     </w:lvl>
-    <w:lvl xmlns:w="http://schemas.openxmlformats.org/wordprocessingml/2006/main" w:ilvl="4">
+    <w:lvl w:ilvl="4" w:tplc="7CB833B2">
       <w:start w:val="1"/>
       <w:numFmt w:val="lowerLetter"/>
       <w:lvlText w:val="%5."/>
@@ -666,7 +536,7 @@
         <w:ind w:left="3600" w:hanging="360"/>
       </w:pPr>
     </w:lvl>
-    <w:lvl xmlns:w="http://schemas.openxmlformats.org/wordprocessingml/2006/main" w:ilvl="5">
+    <w:lvl w:ilvl="5" w:tplc="BD04F4BE">
       <w:start w:val="1"/>
       <w:numFmt w:val="lowerRoman"/>
       <w:lvlText w:val="%6."/>
@@ -675,7 +545,7 @@
         <w:ind w:left="4320" w:hanging="180"/>
       </w:pPr>
     </w:lvl>
-    <w:lvl xmlns:w="http://schemas.openxmlformats.org/wordprocessingml/2006/main" w:ilvl="6">
+    <w:lvl w:ilvl="6" w:tplc="9EEC457E">
       <w:start w:val="1"/>
       <w:numFmt w:val="decimal"/>
       <w:lvlText w:val="%7."/>
@@ -684,7 +554,7 @@
         <w:ind w:left="5040" w:hanging="360"/>
       </w:pPr>
     </w:lvl>
-    <w:lvl xmlns:w="http://schemas.openxmlformats.org/wordprocessingml/2006/main" w:ilvl="7">
+    <w:lvl w:ilvl="7" w:tplc="49DCCC80">
       <w:start w:val="1"/>
       <w:numFmt w:val="lowerLetter"/>
       <w:lvlText w:val="%8."/>
@@ -693,7 +563,7 @@
         <w:ind w:left="5760" w:hanging="360"/>
       </w:pPr>
     </w:lvl>
-    <w:lvl xmlns:w="http://schemas.openxmlformats.org/wordprocessingml/2006/main" w:ilvl="8">
+    <w:lvl w:ilvl="8" w:tplc="F4A03694">
       <w:start w:val="1"/>
       <w:numFmt w:val="lowerRoman"/>
       <w:lvlText w:val="%9."/>
@@ -703,7 +573,7 @@
       </w:pPr>
     </w:lvl>
   </w:abstractNum>
-  <w:abstractNum w:abstractNumId="0" w15:restartNumberingAfterBreak="0">
+  <w:abstractNum w:abstractNumId="1" w15:restartNumberingAfterBreak="0">
     <w:nsid w:val="4B8E4C3F"/>
     <w:multiLevelType w:val="hybridMultilevel"/>
     <w:tmpl w:val="36FCC54C"/>
@@ -716,7 +586,7 @@
         <w:ind w:left="720" w:hanging="360"/>
       </w:pPr>
       <w:rPr>
-        <w:rFonts w:hint="default" w:ascii="Symbol" w:hAnsi="Symbol"/>
+        <w:rFonts w:ascii="Symbol" w:hAnsi="Symbol" w:hint="default"/>
       </w:rPr>
     </w:lvl>
     <w:lvl w:ilvl="1" w:tplc="04090003">
@@ -728,7 +598,7 @@
         <w:ind w:left="1440" w:hanging="360"/>
       </w:pPr>
       <w:rPr>
-        <w:rFonts w:hint="default" w:ascii="Courier New" w:hAnsi="Courier New" w:cs="Courier New"/>
+        <w:rFonts w:ascii="Courier New" w:hAnsi="Courier New" w:cs="Courier New" w:hint="default"/>
       </w:rPr>
     </w:lvl>
     <w:lvl w:ilvl="2" w:tplc="04090005" w:tentative="1">
@@ -740,7 +610,7 @@
         <w:ind w:left="2160" w:hanging="360"/>
       </w:pPr>
       <w:rPr>
-        <w:rFonts w:hint="default" w:ascii="Wingdings" w:hAnsi="Wingdings"/>
+        <w:rFonts w:ascii="Wingdings" w:hAnsi="Wingdings" w:hint="default"/>
       </w:rPr>
     </w:lvl>
     <w:lvl w:ilvl="3" w:tplc="04090001" w:tentative="1">
@@ -752,7 +622,7 @@
         <w:ind w:left="2880" w:hanging="360"/>
       </w:pPr>
       <w:rPr>
-        <w:rFonts w:hint="default" w:ascii="Symbol" w:hAnsi="Symbol"/>
+        <w:rFonts w:ascii="Symbol" w:hAnsi="Symbol" w:hint="default"/>
       </w:rPr>
     </w:lvl>
     <w:lvl w:ilvl="4" w:tplc="04090003" w:tentative="1">
@@ -764,7 +634,7 @@
         <w:ind w:left="3600" w:hanging="360"/>
       </w:pPr>
       <w:rPr>
-        <w:rFonts w:hint="default" w:ascii="Courier New" w:hAnsi="Courier New" w:cs="Courier New"/>
+        <w:rFonts w:ascii="Courier New" w:hAnsi="Courier New" w:cs="Courier New" w:hint="default"/>
       </w:rPr>
     </w:lvl>
     <w:lvl w:ilvl="5" w:tplc="04090005" w:tentative="1">
@@ -776,7 +646,7 @@
         <w:ind w:left="4320" w:hanging="360"/>
       </w:pPr>
       <w:rPr>
-        <w:rFonts w:hint="default" w:ascii="Wingdings" w:hAnsi="Wingdings"/>
+        <w:rFonts w:ascii="Wingdings" w:hAnsi="Wingdings" w:hint="default"/>
       </w:rPr>
     </w:lvl>
     <w:lvl w:ilvl="6" w:tplc="04090001" w:tentative="1">
@@ -788,7 +658,7 @@
         <w:ind w:left="5040" w:hanging="360"/>
       </w:pPr>
       <w:rPr>
-        <w:rFonts w:hint="default" w:ascii="Symbol" w:hAnsi="Symbol"/>
+        <w:rFonts w:ascii="Symbol" w:hAnsi="Symbol" w:hint="default"/>
       </w:rPr>
     </w:lvl>
     <w:lvl w:ilvl="7" w:tplc="04090003" w:tentative="1">
@@ -800,7 +670,7 @@
         <w:ind w:left="5760" w:hanging="360"/>
       </w:pPr>
       <w:rPr>
-        <w:rFonts w:hint="default" w:ascii="Courier New" w:hAnsi="Courier New" w:cs="Courier New"/>
+        <w:rFonts w:ascii="Courier New" w:hAnsi="Courier New" w:cs="Courier New" w:hint="default"/>
       </w:rPr>
     </w:lvl>
     <w:lvl w:ilvl="8" w:tplc="04090005" w:tentative="1">
@@ -812,15 +682,15 @@
         <w:ind w:left="6480" w:hanging="360"/>
       </w:pPr>
       <w:rPr>
-        <w:rFonts w:hint="default" w:ascii="Wingdings" w:hAnsi="Wingdings"/>
+        <w:rFonts w:ascii="Wingdings" w:hAnsi="Wingdings" w:hint="default"/>
       </w:rPr>
     </w:lvl>
   </w:abstractNum>
-  <w:num w:numId="2">
+  <w:num w:numId="1" w16cid:durableId="90783389">
+    <w:abstractNumId w:val="0"/>
+  </w:num>
+  <w:num w:numId="2" w16cid:durableId="402457976">
     <w:abstractNumId w:val="1"/>
-  </w:num>
-  <w:num w:numId="1">
-    <w:abstractNumId w:val="0"/>
   </w:num>
 </w:numbering>
 </file>
@@ -830,7 +700,7 @@
   <w:docDefaults>
     <w:rPrDefault>
       <w:rPr>
-        <w:rFonts w:asciiTheme="minorHAnsi" w:hAnsiTheme="minorHAnsi" w:eastAsiaTheme="minorHAnsi" w:cstheme="minorBidi"/>
+        <w:rFonts w:asciiTheme="minorHAnsi" w:eastAsiaTheme="minorHAnsi" w:hAnsiTheme="minorHAnsi" w:cstheme="minorBidi"/>
         <w:sz w:val="22"/>
         <w:szCs w:val="22"/>
         <w:lang w:val="en-US" w:eastAsia="en-US" w:bidi="ar-SA"/>
@@ -845,14 +715,14 @@
   <w:latentStyles w:defLockedState="0" w:defUIPriority="99" w:defSemiHidden="0" w:defUnhideWhenUsed="0" w:defQFormat="0" w:count="376">
     <w:lsdException w:name="Normal" w:uiPriority="0" w:qFormat="1"/>
     <w:lsdException w:name="heading 1" w:uiPriority="9" w:qFormat="1"/>
-    <w:lsdException w:name="heading 2" w:uiPriority="9" w:semiHidden="1" w:unhideWhenUsed="1" w:qFormat="1"/>
-    <w:lsdException w:name="heading 3" w:uiPriority="9" w:semiHidden="1" w:unhideWhenUsed="1" w:qFormat="1"/>
-    <w:lsdException w:name="heading 4" w:uiPriority="9" w:semiHidden="1" w:unhideWhenUsed="1" w:qFormat="1"/>
-    <w:lsdException w:name="heading 5" w:uiPriority="9" w:semiHidden="1" w:unhideWhenUsed="1" w:qFormat="1"/>
-    <w:lsdException w:name="heading 6" w:uiPriority="9" w:semiHidden="1" w:unhideWhenUsed="1" w:qFormat="1"/>
-    <w:lsdException w:name="heading 7" w:uiPriority="9" w:semiHidden="1" w:unhideWhenUsed="1" w:qFormat="1"/>
-    <w:lsdException w:name="heading 8" w:uiPriority="9" w:semiHidden="1" w:unhideWhenUsed="1" w:qFormat="1"/>
-    <w:lsdException w:name="heading 9" w:uiPriority="9" w:semiHidden="1" w:unhideWhenUsed="1" w:qFormat="1"/>
+    <w:lsdException w:name="heading 2" w:semiHidden="1" w:uiPriority="9" w:unhideWhenUsed="1" w:qFormat="1"/>
+    <w:lsdException w:name="heading 3" w:semiHidden="1" w:uiPriority="9" w:unhideWhenUsed="1" w:qFormat="1"/>
+    <w:lsdException w:name="heading 4" w:semiHidden="1" w:uiPriority="9" w:unhideWhenUsed="1" w:qFormat="1"/>
+    <w:lsdException w:name="heading 5" w:semiHidden="1" w:uiPriority="9" w:unhideWhenUsed="1" w:qFormat="1"/>
+    <w:lsdException w:name="heading 6" w:semiHidden="1" w:uiPriority="9" w:unhideWhenUsed="1" w:qFormat="1"/>
+    <w:lsdException w:name="heading 7" w:semiHidden="1" w:uiPriority="9" w:unhideWhenUsed="1" w:qFormat="1"/>
+    <w:lsdException w:name="heading 8" w:semiHidden="1" w:uiPriority="9" w:unhideWhenUsed="1" w:qFormat="1"/>
+    <w:lsdException w:name="heading 9" w:semiHidden="1" w:uiPriority="9" w:unhideWhenUsed="1" w:qFormat="1"/>
     <w:lsdException w:name="index 1" w:semiHidden="1" w:unhideWhenUsed="1"/>
     <w:lsdException w:name="index 2" w:semiHidden="1" w:unhideWhenUsed="1"/>
     <w:lsdException w:name="index 3" w:semiHidden="1" w:unhideWhenUsed="1"/>
@@ -862,22 +732,22 @@
     <w:lsdException w:name="index 7" w:semiHidden="1" w:unhideWhenUsed="1"/>
     <w:lsdException w:name="index 8" w:semiHidden="1" w:unhideWhenUsed="1"/>
     <w:lsdException w:name="index 9" w:semiHidden="1" w:unhideWhenUsed="1"/>
-    <w:lsdException w:name="toc 1" w:uiPriority="39" w:semiHidden="1" w:unhideWhenUsed="1"/>
-    <w:lsdException w:name="toc 2" w:uiPriority="39" w:semiHidden="1" w:unhideWhenUsed="1"/>
-    <w:lsdException w:name="toc 3" w:uiPriority="39" w:semiHidden="1" w:unhideWhenUsed="1"/>
-    <w:lsdException w:name="toc 4" w:uiPriority="39" w:semiHidden="1" w:unhideWhenUsed="1"/>
-    <w:lsdException w:name="toc 5" w:uiPriority="39" w:semiHidden="1" w:unhideWhenUsed="1"/>
-    <w:lsdException w:name="toc 6" w:uiPriority="39" w:semiHidden="1" w:unhideWhenUsed="1"/>
-    <w:lsdException w:name="toc 7" w:uiPriority="39" w:semiHidden="1" w:unhideWhenUsed="1"/>
-    <w:lsdException w:name="toc 8" w:uiPriority="39" w:semiHidden="1" w:unhideWhenUsed="1"/>
-    <w:lsdException w:name="toc 9" w:uiPriority="39" w:semiHidden="1" w:unhideWhenUsed="1"/>
+    <w:lsdException w:name="toc 1" w:semiHidden="1" w:uiPriority="39" w:unhideWhenUsed="1"/>
+    <w:lsdException w:name="toc 2" w:semiHidden="1" w:uiPriority="39" w:unhideWhenUsed="1"/>
+    <w:lsdException w:name="toc 3" w:semiHidden="1" w:uiPriority="39" w:unhideWhenUsed="1"/>
+    <w:lsdException w:name="toc 4" w:semiHidden="1" w:uiPriority="39" w:unhideWhenUsed="1"/>
+    <w:lsdException w:name="toc 5" w:semiHidden="1" w:uiPriority="39" w:unhideWhenUsed="1"/>
+    <w:lsdException w:name="toc 6" w:semiHidden="1" w:uiPriority="39" w:unhideWhenUsed="1"/>
+    <w:lsdException w:name="toc 7" w:semiHidden="1" w:uiPriority="39" w:unhideWhenUsed="1"/>
+    <w:lsdException w:name="toc 8" w:semiHidden="1" w:uiPriority="39" w:unhideWhenUsed="1"/>
+    <w:lsdException w:name="toc 9" w:semiHidden="1" w:uiPriority="39" w:unhideWhenUsed="1"/>
     <w:lsdException w:name="Normal Indent" w:semiHidden="1" w:unhideWhenUsed="1"/>
     <w:lsdException w:name="footnote text" w:semiHidden="1" w:unhideWhenUsed="1"/>
     <w:lsdException w:name="annotation text" w:semiHidden="1" w:unhideWhenUsed="1"/>
     <w:lsdException w:name="header" w:semiHidden="1" w:unhideWhenUsed="1"/>
     <w:lsdException w:name="footer" w:semiHidden="1" w:unhideWhenUsed="1"/>
     <w:lsdException w:name="index heading" w:semiHidden="1" w:unhideWhenUsed="1"/>
-    <w:lsdException w:name="caption" w:uiPriority="35" w:semiHidden="1" w:unhideWhenUsed="1" w:qFormat="1"/>
+    <w:lsdException w:name="caption" w:semiHidden="1" w:uiPriority="35" w:unhideWhenUsed="1" w:qFormat="1"/>
     <w:lsdException w:name="table of figures" w:semiHidden="1" w:unhideWhenUsed="1"/>
     <w:lsdException w:name="envelope address" w:semiHidden="1" w:unhideWhenUsed="1"/>
     <w:lsdException w:name="envelope return" w:semiHidden="1" w:unhideWhenUsed="1"/>
@@ -908,7 +778,7 @@
     <w:lsdException w:name="Title" w:uiPriority="10" w:qFormat="1"/>
     <w:lsdException w:name="Closing" w:semiHidden="1" w:unhideWhenUsed="1"/>
     <w:lsdException w:name="Signature" w:semiHidden="1" w:unhideWhenUsed="1"/>
-    <w:lsdException w:name="Default Paragraph Font" w:uiPriority="1" w:semiHidden="1" w:unhideWhenUsed="1"/>
+    <w:lsdException w:name="Default Paragraph Font" w:semiHidden="1" w:uiPriority="1" w:unhideWhenUsed="1"/>
     <w:lsdException w:name="Body Text" w:semiHidden="1" w:unhideWhenUsed="1"/>
     <w:lsdException w:name="Body Text Indent" w:semiHidden="1" w:unhideWhenUsed="1"/>
     <w:lsdException w:name="List Continue" w:semiHidden="1" w:unhideWhenUsed="1"/>
@@ -1108,8 +978,8 @@
     <w:lsdException w:name="Subtle Reference" w:uiPriority="31" w:qFormat="1"/>
     <w:lsdException w:name="Intense Reference" w:uiPriority="32" w:qFormat="1"/>
     <w:lsdException w:name="Book Title" w:uiPriority="33" w:qFormat="1"/>
-    <w:lsdException w:name="Bibliography" w:uiPriority="37" w:semiHidden="1" w:unhideWhenUsed="1"/>
-    <w:lsdException w:name="TOC Heading" w:uiPriority="39" w:semiHidden="1" w:unhideWhenUsed="1" w:qFormat="1"/>
+    <w:lsdException w:name="Bibliography" w:semiHidden="1" w:uiPriority="37" w:unhideWhenUsed="1"/>
+    <w:lsdException w:name="TOC Heading" w:semiHidden="1" w:uiPriority="39" w:unhideWhenUsed="1" w:qFormat="1"/>
     <w:lsdException w:name="Plain Table 1" w:uiPriority="41"/>
     <w:lsdException w:name="Plain Table 2" w:uiPriority="42"/>
     <w:lsdException w:name="Plain Table 3" w:uiPriority="43"/>
@@ -1220,16 +1090,17 @@
     <w:lsdException w:name="Unresolved Mention" w:semiHidden="1" w:unhideWhenUsed="1"/>
     <w:lsdException w:name="Smart Link" w:semiHidden="1" w:unhideWhenUsed="1"/>
   </w:latentStyles>
-  <w:style w:type="paragraph" w:styleId="Normal" w:default="1">
+  <w:style w:type="paragraph" w:default="1" w:styleId="Normal">
     <w:name w:val="Normal"/>
     <w:qFormat/>
   </w:style>
-  <w:style w:type="character" w:styleId="DefaultParagraphFont" w:default="1">
+  <w:style w:type="character" w:default="1" w:styleId="DefaultParagraphFont">
     <w:name w:val="Default Paragraph Font"/>
     <w:uiPriority w:val="1"/>
+    <w:semiHidden/>
     <w:unhideWhenUsed/>
   </w:style>
-  <w:style w:type="table" w:styleId="TableNormal" w:default="1">
+  <w:style w:type="table" w:default="1" w:styleId="TableNormal">
     <w:name w:val="Normal Table"/>
     <w:uiPriority w:val="99"/>
     <w:semiHidden/>
@@ -1244,7 +1115,7 @@
       </w:tblCellMar>
     </w:tblPr>
   </w:style>
-  <w:style w:type="numbering" w:styleId="NoList" w:default="1">
+  <w:style w:type="numbering" w:default="1" w:styleId="NoList">
     <w:name w:val="No List"/>
     <w:uiPriority w:val="99"/>
     <w:semiHidden/>
@@ -1789,18 +1660,18 @@
 </file>
 
 <file path=customXml/item2.xml><?xml version="1.0" encoding="utf-8"?>
+<p:properties xmlns:p="http://schemas.microsoft.com/office/2006/metadata/properties" xmlns:xsi="http://www.w3.org/2001/XMLSchema-instance" xmlns:pc="http://schemas.microsoft.com/office/infopath/2007/PartnerControls">
+  <documentManagement/>
+</p:properties>
+</file>
+
+<file path=customXml/item3.xml><?xml version="1.0" encoding="utf-8"?>
 <?mso-contentType ?>
 <FormTemplates xmlns="http://schemas.microsoft.com/sharepoint/v3/contenttype/forms">
   <Display>DocumentLibraryForm</Display>
   <Edit>DocumentLibraryForm</Edit>
   <New>DocumentLibraryForm</New>
 </FormTemplates>
-</file>
-
-<file path=customXml/item3.xml><?xml version="1.0" encoding="utf-8"?>
-<p:properties xmlns:p="http://schemas.microsoft.com/office/2006/metadata/properties" xmlns:xsi="http://www.w3.org/2001/XMLSchema-instance" xmlns:pc="http://schemas.microsoft.com/office/infopath/2007/PartnerControls">
-  <documentManagement/>
-</p:properties>
 </file>
 
 <file path=customXml/itemProps1.xml><?xml version="1.0" encoding="utf-8"?>
@@ -1823,26 +1694,18 @@
 </file>
 
 <file path=customXml/itemProps2.xml><?xml version="1.0" encoding="utf-8"?>
+<ds:datastoreItem xmlns:ds="http://schemas.openxmlformats.org/officeDocument/2006/customXml" ds:itemID="{94017318-8031-4D84-AD36-9CFD515B106F}">
+  <ds:schemaRefs>
+    <ds:schemaRef ds:uri="http://schemas.microsoft.com/office/2006/metadata/properties"/>
+    <ds:schemaRef ds:uri="http://schemas.microsoft.com/office/infopath/2007/PartnerControls"/>
+  </ds:schemaRefs>
+</ds:datastoreItem>
+</file>
+
+<file path=customXml/itemProps3.xml><?xml version="1.0" encoding="utf-8"?>
 <ds:datastoreItem xmlns:ds="http://schemas.openxmlformats.org/officeDocument/2006/customXml" ds:itemID="{3DBBC51A-9A73-481F-8654-0EFCCBD0A6A0}">
   <ds:schemaRefs>
     <ds:schemaRef ds:uri="http://schemas.microsoft.com/sharepoint/v3/contenttype/forms"/>
   </ds:schemaRefs>
 </ds:datastoreItem>
-</file>
-
-<file path=customXml/itemProps3.xml><?xml version="1.0" encoding="utf-8"?>
-<ds:datastoreItem xmlns:ds="http://schemas.openxmlformats.org/officeDocument/2006/customXml" ds:itemID="{94017318-8031-4D84-AD36-9CFD515B106F}">
-  <ds:schemaRefs>
-    <ds:schemaRef ds:uri="http://schemas.openxmlformats.org/package/2006/metadata/core-properties"/>
-    <ds:schemaRef ds:uri="http://purl.org/dc/dcmitype/"/>
-    <ds:schemaRef ds:uri="d633d9b0-d173-42ee-9584-b0cffcfb3934"/>
-    <ds:schemaRef ds:uri="http://purl.org/dc/elements/1.1/"/>
-    <ds:schemaRef ds:uri="http://schemas.microsoft.com/office/2006/documentManagement/types"/>
-    <ds:schemaRef ds:uri="9c5b454a-81d6-46c5-be72-8d9b04583a2d"/>
-    <ds:schemaRef ds:uri="http://schemas.microsoft.com/office/2006/metadata/properties"/>
-    <ds:schemaRef ds:uri="http://schemas.microsoft.com/office/infopath/2007/PartnerControls"/>
-    <ds:schemaRef ds:uri="http://www.w3.org/XML/1998/namespace"/>
-    <ds:schemaRef ds:uri="http://purl.org/dc/terms/"/>
-  </ds:schemaRefs>
-</ds:datastoreItem>
 </file>
</xml_diff>